<commit_message>
Creating handout 4 page
</commit_message>
<xml_diff>
--- a/docs/Handout_4.docx
+++ b/docs/Handout_4.docx
@@ -1260,7 +1260,7 @@
       </w:r>
     </w:p>
     <w:bookmarkEnd w:id="22"/>
-    <w:bookmarkStart w:id="25" w:name="X3b8dd8f87dcc52e67d43ef527454b03d9c50f7b"/>
+    <w:bookmarkStart w:id="28" w:name="X3b8dd8f87dcc52e67d43ef527454b03d9c50f7b"/>
     <w:p>
       <w:pPr>
         <w:pStyle w:val="Heading1"/>
@@ -2041,60 +2041,1655 @@
       <w:r>
         <w:t xml:space="preserve"> </w:t>
       </w:r>
+      <m:oMath>
+        <m:r>
+          <m:rPr>
+            <m:sty m:val="p"/>
+          </m:rPr>
+          <m:t>∅</m:t>
+        </m:r>
+      </m:oMath>
       <w:r>
         <w:t xml:space="preserve">: coche(s); tomate(s) etc.</w:t>
       </w:r>
-      <w:r>
-        <w:t xml:space="preserve"> </w:t>
-      </w:r>
-      <w:r>
-        <w:t xml:space="preserve">• Excepciones: Sólo singular: odio(</w:t>
-      </w:r>
-      <w:r>
-        <w:rPr>
-          <w:iCs/>
-          <w:i/>
-        </w:rPr>
-        <w:t xml:space="preserve">s), sangre(</w:t>
-      </w:r>
-      <w:r>
-        <w:t xml:space="preserve">s); Sólo plural: esposa</w:t>
-      </w:r>
-      <w:r>
-        <w:rPr>
-          <w:iCs/>
-          <w:i/>
-        </w:rPr>
-        <w:t xml:space="preserve">(s), anteojo</w:t>
-      </w:r>
-      <w:r>
-        <w:t xml:space="preserve">(s)</w:t>
-      </w:r>
-      <w:r>
-        <w:t xml:space="preserve"> </w:t>
-      </w:r>
-      <w:r>
-        <w:t xml:space="preserve"> Género (inherente) invariable: la mano vs. </w:t>
-      </w:r>
-      <w:r>
-        <w:rPr>
-          <w:iCs/>
-          <w:i/>
-        </w:rPr>
-        <w:t xml:space="preserve">el mano, el tren vs. </w:t>
-      </w:r>
-      <w:r>
-        <w:t xml:space="preserve">la tren</w:t>
-      </w:r>
-      <w:r>
-        <w:t xml:space="preserve"> </w:t>
-      </w:r>
-      <w:r>
-        <w:t xml:space="preserve">• Excepciones: la gata, el gato; la presidenta, el presidente; chico, chica</w:t>
+    </w:p>
+    <w:p>
+      <w:pPr>
+        <w:numPr>
+          <w:ilvl w:val="2"/>
+          <w:numId w:val="1031"/>
+        </w:numPr>
+        <w:pStyle w:val="Compact"/>
+      </w:pPr>
+      <w:r>
+        <w:t xml:space="preserve">Excepciones: Sólo singular: odio(*s), sangre(*s); Sólo plural: esposa*(s), anteojo*(s)</w:t>
+      </w:r>
+    </w:p>
+    <w:p>
+      <w:pPr>
+        <w:numPr>
+          <w:ilvl w:val="1"/>
+          <w:numId w:val="1030"/>
+        </w:numPr>
+        <w:pStyle w:val="Compact"/>
+      </w:pPr>
+      <w:r>
+        <w:t xml:space="preserve">Género (inherente) invariable: la mano vs. *el mano, el tren vs. *la tren</w:t>
+      </w:r>
+    </w:p>
+    <w:p>
+      <w:pPr>
+        <w:numPr>
+          <w:ilvl w:val="2"/>
+          <w:numId w:val="1032"/>
+        </w:numPr>
+        <w:pStyle w:val="Compact"/>
+      </w:pPr>
+      <w:r>
+        <w:t xml:space="preserve">Excepciones: la gata, el gato; la presidenta, el presidente; chico, chica</w:t>
+      </w:r>
+    </w:p>
+    <w:p>
+      <w:pPr>
+        <w:numPr>
+          <w:ilvl w:val="0"/>
+          <w:numId w:val="1028"/>
+        </w:numPr>
+        <w:pStyle w:val="Compact"/>
+      </w:pPr>
+      <w:r>
+        <w:rPr>
+          <w:bCs/>
+          <w:b/>
+        </w:rPr>
+        <w:t xml:space="preserve">Distribución sintáctica:</w:t>
+      </w:r>
+    </w:p>
+    <w:p>
+      <w:pPr>
+        <w:numPr>
+          <w:ilvl w:val="1"/>
+          <w:numId w:val="1033"/>
+        </w:numPr>
+        <w:pStyle w:val="Compact"/>
+      </w:pPr>
+      <w:r>
+        <w:t xml:space="preserve">Admiten determinantes como</w:t>
+      </w:r>
+    </w:p>
+    <w:p>
+      <w:pPr>
+        <w:numPr>
+          <w:ilvl w:val="2"/>
+          <w:numId w:val="1034"/>
+        </w:numPr>
+        <w:pStyle w:val="Compact"/>
+      </w:pPr>
+      <w:r>
+        <w:t xml:space="preserve">Artículos: la, el, un, una etc.:</w:t>
+      </w:r>
+      <w:r>
+        <w:t xml:space="preserve"> </w:t>
+      </w:r>
+      <w:r>
+        <w:rPr>
+          <w:iCs/>
+          <w:i/>
+        </w:rPr>
+        <w:t xml:space="preserve">una</w:t>
+      </w:r>
+      <w:r>
+        <w:t xml:space="preserve"> </w:t>
+      </w:r>
+      <w:r>
+        <w:t xml:space="preserve">casa,</w:t>
+      </w:r>
+      <w:r>
+        <w:t xml:space="preserve"> </w:t>
+      </w:r>
+      <w:r>
+        <w:rPr>
+          <w:iCs/>
+          <w:i/>
+        </w:rPr>
+        <w:t xml:space="preserve">el</w:t>
+      </w:r>
+      <w:r>
+        <w:t xml:space="preserve"> </w:t>
+      </w:r>
+      <w:r>
+        <w:t xml:space="preserve">coche,</w:t>
+      </w:r>
+      <w:r>
+        <w:t xml:space="preserve"> </w:t>
+      </w:r>
+      <w:r>
+        <w:rPr>
+          <w:iCs/>
+          <w:i/>
+        </w:rPr>
+        <w:t xml:space="preserve">la</w:t>
+      </w:r>
+      <w:r>
+        <w:t xml:space="preserve"> </w:t>
+      </w:r>
+      <w:r>
+        <w:t xml:space="preserve">Juana etc.</w:t>
+      </w:r>
+    </w:p>
+    <w:p>
+      <w:pPr>
+        <w:numPr>
+          <w:ilvl w:val="2"/>
+          <w:numId w:val="1034"/>
+        </w:numPr>
+        <w:pStyle w:val="Compact"/>
+      </w:pPr>
+      <w:r>
+        <w:t xml:space="preserve">Demostrativos: este, esos, aquel etc.:</w:t>
+      </w:r>
+      <w:r>
+        <w:t xml:space="preserve"> </w:t>
+      </w:r>
+      <w:r>
+        <w:rPr>
+          <w:iCs/>
+          <w:i/>
+        </w:rPr>
+        <w:t xml:space="preserve">estos</w:t>
+      </w:r>
+      <w:r>
+        <w:t xml:space="preserve"> </w:t>
+      </w:r>
+      <w:r>
+        <w:t xml:space="preserve">libros,</w:t>
+      </w:r>
+      <w:r>
+        <w:t xml:space="preserve"> </w:t>
+      </w:r>
+      <w:r>
+        <w:rPr>
+          <w:iCs/>
+          <w:i/>
+        </w:rPr>
+        <w:t xml:space="preserve">aquella</w:t>
+      </w:r>
+      <w:r>
+        <w:t xml:space="preserve"> </w:t>
+      </w:r>
+      <w:r>
+        <w:t xml:space="preserve">mesa etc.</w:t>
+      </w:r>
+    </w:p>
+    <w:p>
+      <w:pPr>
+        <w:numPr>
+          <w:ilvl w:val="2"/>
+          <w:numId w:val="1034"/>
+        </w:numPr>
+        <w:pStyle w:val="Compact"/>
+      </w:pPr>
+      <w:r>
+        <w:t xml:space="preserve">Pronombres posesivos: mi, su, tú etc.: mi casa es su casa; tú pelo etc.</w:t>
+      </w:r>
+    </w:p>
+    <w:p>
+      <w:pPr>
+        <w:numPr>
+          <w:ilvl w:val="1"/>
+          <w:numId w:val="1033"/>
+        </w:numPr>
+        <w:pStyle w:val="Compact"/>
+      </w:pPr>
+      <w:r>
+        <w:t xml:space="preserve">Admiten adjetivos como modificadores: un chico</w:t>
+      </w:r>
+      <w:r>
+        <w:t xml:space="preserve"> </w:t>
+      </w:r>
+      <w:r>
+        <w:rPr>
+          <w:iCs/>
+          <w:i/>
+        </w:rPr>
+        <w:t xml:space="preserve">inteligente</w:t>
+      </w:r>
+      <w:r>
+        <w:t xml:space="preserve">, un libro</w:t>
+      </w:r>
+      <w:r>
+        <w:t xml:space="preserve"> </w:t>
+      </w:r>
+      <w:r>
+        <w:rPr>
+          <w:iCs/>
+          <w:i/>
+        </w:rPr>
+        <w:t xml:space="preserve">gordo</w:t>
+      </w:r>
+      <w:r>
+        <w:t xml:space="preserve"> </w:t>
+      </w:r>
+      <w:r>
+        <w:t xml:space="preserve">etc.</w:t>
+      </w:r>
+    </w:p>
+    <w:p>
+      <w:pPr>
+        <w:numPr>
+          <w:ilvl w:val="1"/>
+          <w:numId w:val="1033"/>
+        </w:numPr>
+        <w:pStyle w:val="Compact"/>
+      </w:pPr>
+      <w:r>
+        <w:t xml:space="preserve">Los adjetivos y los determinantes concuerdan con ellos en número y género:</w:t>
+      </w:r>
+      <w:r>
+        <w:t xml:space="preserve"> </w:t>
+      </w:r>
+      <w:r>
+        <w:rPr>
+          <w:iCs/>
+          <w:i/>
+        </w:rPr>
+        <w:t xml:space="preserve">el</w:t>
+      </w:r>
+      <w:r>
+        <w:t xml:space="preserve"> </w:t>
+      </w:r>
+      <w:r>
+        <w:t xml:space="preserve">coche</w:t>
+      </w:r>
+      <w:r>
+        <w:t xml:space="preserve"> </w:t>
+      </w:r>
+      <w:r>
+        <w:rPr>
+          <w:iCs/>
+          <w:i/>
+        </w:rPr>
+        <w:t xml:space="preserve">rojo</w:t>
+      </w:r>
+      <w:r>
+        <w:t xml:space="preserve">,</w:t>
+      </w:r>
+      <w:r>
+        <w:t xml:space="preserve"> </w:t>
+      </w:r>
+      <w:r>
+        <w:rPr>
+          <w:iCs/>
+          <w:i/>
+        </w:rPr>
+        <w:t xml:space="preserve">la</w:t>
+      </w:r>
+      <w:r>
+        <w:t xml:space="preserve"> </w:t>
+      </w:r>
+      <w:r>
+        <w:t xml:space="preserve">casa</w:t>
+      </w:r>
+      <w:r>
+        <w:t xml:space="preserve"> </w:t>
+      </w:r>
+      <w:r>
+        <w:rPr>
+          <w:iCs/>
+          <w:i/>
+        </w:rPr>
+        <w:t xml:space="preserve">roja</w:t>
+      </w:r>
+      <w:r>
+        <w:t xml:space="preserve"> </w:t>
+      </w:r>
+      <w:r>
+        <w:t xml:space="preserve">etc.</w:t>
+      </w:r>
+    </w:p>
+    <w:p>
+      <w:pPr>
+        <w:numPr>
+          <w:ilvl w:val="1"/>
+          <w:numId w:val="1033"/>
+        </w:numPr>
+        <w:pStyle w:val="Compact"/>
+      </w:pPr>
+      <w:r>
+        <w:t xml:space="preserve">Pueden seguir preposiciones: hacía casa, para José, en misa (muchas veces con determinante; para un amigo; con mi padre etc.)</w:t>
       </w:r>
     </w:p>
     <w:bookmarkEnd w:id="24"/>
+    <w:bookmarkStart w:id="25" w:name="los-adjetivos"/>
+    <w:p>
+      <w:pPr>
+        <w:pStyle w:val="Heading2"/>
+      </w:pPr>
+      <w:r>
+        <w:t xml:space="preserve">Los Adjetivos</w:t>
+      </w:r>
+    </w:p>
+    <w:p>
+      <w:pPr>
+        <w:numPr>
+          <w:ilvl w:val="0"/>
+          <w:numId w:val="1035"/>
+        </w:numPr>
+        <w:pStyle w:val="Compact"/>
+      </w:pPr>
+      <w:r>
+        <w:rPr>
+          <w:bCs/>
+          <w:b/>
+        </w:rPr>
+        <w:t xml:space="preserve">Afijos derivativos</w:t>
+      </w:r>
+      <w:r>
+        <w:t xml:space="preserve">:</w:t>
+      </w:r>
+    </w:p>
+    <w:p>
+      <w:pPr>
+        <w:numPr>
+          <w:ilvl w:val="1"/>
+          <w:numId w:val="1036"/>
+        </w:numPr>
+        <w:pStyle w:val="Compact"/>
+      </w:pPr>
+      <w:r>
+        <w:t xml:space="preserve">Denominales: -oso (arenoso); -al (estatal); -il (juvenil); -ico</w:t>
+      </w:r>
+      <w:r>
+        <w:t xml:space="preserve"> </w:t>
+      </w:r>
+      <w:r>
+        <w:t xml:space="preserve">(alérgico); -ario (universitario); -esco (carnavalesco);</w:t>
+      </w:r>
+    </w:p>
+    <w:p>
+      <w:pPr>
+        <w:numPr>
+          <w:ilvl w:val="1"/>
+          <w:numId w:val="1036"/>
+        </w:numPr>
+        <w:pStyle w:val="Compact"/>
+      </w:pPr>
+      <w:r>
+        <w:t xml:space="preserve">Deverbales: -ble (rompible); -nte (preferente); -izo (quebradizo)</w:t>
+      </w:r>
+    </w:p>
+    <w:p>
+      <w:pPr>
+        <w:numPr>
+          <w:ilvl w:val="0"/>
+          <w:numId w:val="1035"/>
+        </w:numPr>
+        <w:pStyle w:val="Compact"/>
+      </w:pPr>
+      <w:r>
+        <w:rPr>
+          <w:bCs/>
+          <w:b/>
+        </w:rPr>
+        <w:t xml:space="preserve">Afijos flexivos</w:t>
+      </w:r>
+      <w:r>
+        <w:t xml:space="preserve">:</w:t>
+      </w:r>
+    </w:p>
+    <w:p>
+      <w:pPr>
+        <w:numPr>
+          <w:ilvl w:val="1"/>
+          <w:numId w:val="1037"/>
+        </w:numPr>
+        <w:pStyle w:val="Compact"/>
+      </w:pPr>
+      <w:r>
+        <w:t xml:space="preserve">Género y número – sólo por concordar con el sustantivo al que modifica:</w:t>
+      </w:r>
+      <w:r>
+        <w:t xml:space="preserve"> </w:t>
+      </w:r>
+      <w:r>
+        <w:t xml:space="preserve">mesa roja; coche rojo etc.</w:t>
+      </w:r>
+    </w:p>
+    <w:p>
+      <w:pPr>
+        <w:numPr>
+          <w:ilvl w:val="2"/>
+          <w:numId w:val="1038"/>
+        </w:numPr>
+        <w:pStyle w:val="Compact"/>
+      </w:pPr>
+      <w:r>
+        <w:t xml:space="preserve">Algunas excepciones: coche azul, mesa azul, verde, grande etc.</w:t>
+      </w:r>
+    </w:p>
+    <w:p>
+      <w:pPr>
+        <w:numPr>
+          <w:ilvl w:val="0"/>
+          <w:numId w:val="1035"/>
+        </w:numPr>
+        <w:pStyle w:val="Compact"/>
+      </w:pPr>
+      <w:r>
+        <w:rPr>
+          <w:bCs/>
+          <w:b/>
+        </w:rPr>
+        <w:t xml:space="preserve">Distribución sintáctica (simplificada)</w:t>
+      </w:r>
+      <w:r>
+        <w:t xml:space="preserve">:</w:t>
+      </w:r>
+    </w:p>
+    <w:p>
+      <w:pPr>
+        <w:numPr>
+          <w:ilvl w:val="1"/>
+          <w:numId w:val="1039"/>
+        </w:numPr>
+        <w:pStyle w:val="Compact"/>
+      </w:pPr>
+      <w:r>
+        <w:t xml:space="preserve">Antes o después del sustantivo al que modifica:</w:t>
+      </w:r>
+      <w:r>
+        <w:t xml:space="preserve"> </w:t>
+      </w:r>
+      <w:r>
+        <w:rPr>
+          <w:iCs/>
+          <w:i/>
+        </w:rPr>
+        <w:t xml:space="preserve">un inteligente presidente; un presidente inteligente; su largo trayecto, su trayecto largo; un feliz final, un final feliz</w:t>
+      </w:r>
+    </w:p>
+    <w:p>
+      <w:pPr>
+        <w:numPr>
+          <w:ilvl w:val="2"/>
+          <w:numId w:val="1040"/>
+        </w:numPr>
+        <w:pStyle w:val="Compact"/>
+      </w:pPr>
+      <w:r>
+        <w:t xml:space="preserve">cuando antes, aparece entre el artículo y el sustantivo: un inteligente presidente; su largo camino</w:t>
+      </w:r>
+    </w:p>
+    <w:p>
+      <w:pPr>
+        <w:numPr>
+          <w:ilvl w:val="1"/>
+          <w:numId w:val="1039"/>
+        </w:numPr>
+        <w:pStyle w:val="Compact"/>
+      </w:pPr>
+      <w:r>
+        <w:t xml:space="preserve">Puede ser modificado por adverbios (de grado o intensificadores) como</w:t>
+      </w:r>
+      <w:r>
+        <w:t xml:space="preserve"> </w:t>
+      </w:r>
+      <w:r>
+        <w:rPr>
+          <w:iCs/>
+          <w:i/>
+        </w:rPr>
+        <w:t xml:space="preserve">muy, demasiado, bastante: muy simpático, bastante fácil, demasiado largo</w:t>
+      </w:r>
+      <w:r>
+        <w:t xml:space="preserve"> </w:t>
+      </w:r>
+      <w:r>
+        <w:t xml:space="preserve">etc. que proceden al adjetivo</w:t>
+      </w:r>
+    </w:p>
+    <w:p>
+      <w:pPr>
+        <w:numPr>
+          <w:ilvl w:val="1"/>
+          <w:numId w:val="1039"/>
+        </w:numPr>
+        <w:pStyle w:val="Compact"/>
+      </w:pPr>
+      <w:r>
+        <w:t xml:space="preserve">Admiten formas comparativas (</w:t>
+      </w:r>
+      <w:r>
+        <w:rPr>
+          <w:iCs/>
+          <w:i/>
+        </w:rPr>
+        <w:t xml:space="preserve">más grande que</w:t>
+      </w:r>
+      <w:r>
+        <w:t xml:space="preserve">) y con formas superlativas (</w:t>
+      </w:r>
+      <w:r>
+        <w:rPr>
+          <w:iCs/>
+          <w:i/>
+        </w:rPr>
+        <w:t xml:space="preserve">lo más grande</w:t>
+      </w:r>
+      <w:r>
+        <w:t xml:space="preserve">)</w:t>
+      </w:r>
+    </w:p>
+    <w:p>
+      <w:pPr>
+        <w:numPr>
+          <w:ilvl w:val="1"/>
+          <w:numId w:val="1039"/>
+        </w:numPr>
+        <w:pStyle w:val="Compact"/>
+      </w:pPr>
+      <w:r>
+        <w:t xml:space="preserve">Pueden aparecer después de verbos copulativos (como</w:t>
+      </w:r>
+      <w:r>
+        <w:t xml:space="preserve"> </w:t>
+      </w:r>
+      <w:r>
+        <w:rPr>
+          <w:iCs/>
+          <w:i/>
+        </w:rPr>
+        <w:t xml:space="preserve">ser, parecer</w:t>
+      </w:r>
+      <w:r>
+        <w:t xml:space="preserve"> </w:t>
+      </w:r>
+      <w:r>
+        <w:t xml:space="preserve">etc.):</w:t>
+      </w:r>
+      <w:r>
+        <w:t xml:space="preserve"> </w:t>
+      </w:r>
+      <w:r>
+        <w:rPr>
+          <w:iCs/>
+          <w:i/>
+        </w:rPr>
+        <w:t xml:space="preserve">Juan es simpático; María parece inteligente</w:t>
+      </w:r>
+      <w:r>
+        <w:t xml:space="preserve"> </w:t>
+      </w:r>
+      <w:r>
+        <w:t xml:space="preserve">etc.</w:t>
+      </w:r>
+    </w:p>
     <w:bookmarkEnd w:id="25"/>
+    <w:bookmarkStart w:id="26" w:name="los-adverbios"/>
+    <w:p>
+      <w:pPr>
+        <w:pStyle w:val="Heading2"/>
+      </w:pPr>
+      <w:r>
+        <w:t xml:space="preserve">Los adverbios</w:t>
+      </w:r>
+    </w:p>
+    <w:p>
+      <w:pPr>
+        <w:numPr>
+          <w:ilvl w:val="0"/>
+          <w:numId w:val="1041"/>
+        </w:numPr>
+        <w:pStyle w:val="Compact"/>
+      </w:pPr>
+      <w:r>
+        <w:rPr>
+          <w:bCs/>
+          <w:b/>
+        </w:rPr>
+        <w:t xml:space="preserve">Afijos derivativos</w:t>
+      </w:r>
+      <w:r>
+        <w:t xml:space="preserve">:</w:t>
+      </w:r>
+    </w:p>
+    <w:p>
+      <w:pPr>
+        <w:numPr>
+          <w:ilvl w:val="1"/>
+          <w:numId w:val="1042"/>
+        </w:numPr>
+        <w:pStyle w:val="Compact"/>
+      </w:pPr>
+      <w:r>
+        <w:t xml:space="preserve">Adjetivo + mente:</w:t>
+      </w:r>
+      <w:r>
+        <w:t xml:space="preserve"> </w:t>
+      </w:r>
+      <w:r>
+        <w:rPr>
+          <w:iCs/>
+          <w:i/>
+        </w:rPr>
+        <w:t xml:space="preserve">ligeramente, lentamente, felizmente</w:t>
+      </w:r>
+      <w:r>
+        <w:t xml:space="preserve">, etc.</w:t>
+      </w:r>
+    </w:p>
+    <w:p>
+      <w:pPr>
+        <w:numPr>
+          <w:ilvl w:val="1"/>
+          <w:numId w:val="1042"/>
+        </w:numPr>
+        <w:pStyle w:val="Compact"/>
+      </w:pPr>
+      <w:r>
+        <w:t xml:space="preserve">Emparentada con preposiciones:</w:t>
+      </w:r>
+      <w:r>
+        <w:t xml:space="preserve"> </w:t>
+      </w:r>
+      <w:r>
+        <w:rPr>
+          <w:iCs/>
+          <w:i/>
+        </w:rPr>
+        <w:t xml:space="preserve">ante – delante/adelante; tras – atrás/detrás; bajo – debajo/abajo</w:t>
+      </w:r>
+    </w:p>
+    <w:p>
+      <w:pPr>
+        <w:numPr>
+          <w:ilvl w:val="1"/>
+          <w:numId w:val="1042"/>
+        </w:numPr>
+        <w:pStyle w:val="Compact"/>
+      </w:pPr>
+      <w:r>
+        <w:t xml:space="preserve">Convertidos de adjetivos (o adverbios adjetivales): juega</w:t>
+      </w:r>
+      <w:r>
+        <w:t xml:space="preserve"> </w:t>
+      </w:r>
+      <w:r>
+        <w:rPr>
+          <w:iCs/>
+          <w:i/>
+        </w:rPr>
+        <w:t xml:space="preserve">sucio</w:t>
+      </w:r>
+      <w:r>
+        <w:t xml:space="preserve">, pelea</w:t>
+      </w:r>
+      <w:r>
+        <w:t xml:space="preserve"> </w:t>
+      </w:r>
+      <w:r>
+        <w:rPr>
+          <w:iCs/>
+          <w:i/>
+        </w:rPr>
+        <w:t xml:space="preserve">fuerte</w:t>
+      </w:r>
+      <w:r>
+        <w:t xml:space="preserve">, volar</w:t>
+      </w:r>
+      <w:r>
+        <w:t xml:space="preserve"> </w:t>
+      </w:r>
+      <w:r>
+        <w:rPr>
+          <w:iCs/>
+          <w:i/>
+        </w:rPr>
+        <w:t xml:space="preserve">bajo</w:t>
+      </w:r>
+      <w:r>
+        <w:t xml:space="preserve"> </w:t>
+      </w:r>
+      <w:r>
+        <w:t xml:space="preserve">etc.</w:t>
+      </w:r>
+    </w:p>
+    <w:p>
+      <w:pPr>
+        <w:numPr>
+          <w:ilvl w:val="1"/>
+          <w:numId w:val="1042"/>
+        </w:numPr>
+        <w:pStyle w:val="Compact"/>
+      </w:pPr>
+      <w:r>
+        <w:t xml:space="preserve">Simples:</w:t>
+      </w:r>
+      <w:r>
+        <w:t xml:space="preserve"> </w:t>
+      </w:r>
+      <w:r>
+        <w:rPr>
+          <w:iCs/>
+          <w:i/>
+        </w:rPr>
+        <w:t xml:space="preserve">bien, mal, siempre, sí, acaso, entonces</w:t>
+      </w:r>
+      <w:r>
+        <w:t xml:space="preserve"> </w:t>
+      </w:r>
+      <w:r>
+        <w:t xml:space="preserve">etc.</w:t>
+      </w:r>
+    </w:p>
+    <w:p>
+      <w:pPr>
+        <w:numPr>
+          <w:ilvl w:val="0"/>
+          <w:numId w:val="1041"/>
+        </w:numPr>
+        <w:pStyle w:val="Compact"/>
+      </w:pPr>
+      <w:r>
+        <w:rPr>
+          <w:bCs/>
+          <w:b/>
+        </w:rPr>
+        <w:t xml:space="preserve">Afijos flexivos</w:t>
+      </w:r>
+      <w:r>
+        <w:t xml:space="preserve">:</w:t>
+      </w:r>
+    </w:p>
+    <w:p>
+      <w:pPr>
+        <w:numPr>
+          <w:ilvl w:val="1"/>
+          <w:numId w:val="1043"/>
+        </w:numPr>
+        <w:pStyle w:val="Compact"/>
+      </w:pPr>
+      <w:r>
+        <w:t xml:space="preserve">Son invariables, con algunas excepciones:</w:t>
+      </w:r>
+    </w:p>
+    <w:p>
+      <w:pPr>
+        <w:numPr>
+          <w:ilvl w:val="1"/>
+          <w:numId w:val="1043"/>
+        </w:numPr>
+        <w:pStyle w:val="Compact"/>
+      </w:pPr>
+      <w:r>
+        <w:t xml:space="preserve">Afijos apreciativos:</w:t>
+      </w:r>
+      <w:r>
+        <w:t xml:space="preserve"> </w:t>
+      </w:r>
+      <w:r>
+        <w:rPr>
+          <w:iCs/>
+          <w:i/>
+        </w:rPr>
+        <w:t xml:space="preserve">ahorita, poquito, cerquita, despuesito</w:t>
+      </w:r>
+      <w:r>
+        <w:t xml:space="preserve"> </w:t>
+      </w:r>
+      <w:r>
+        <w:t xml:space="preserve">etc.</w:t>
+      </w:r>
+    </w:p>
+    <w:p>
+      <w:pPr>
+        <w:numPr>
+          <w:ilvl w:val="1"/>
+          <w:numId w:val="1043"/>
+        </w:numPr>
+        <w:pStyle w:val="Compact"/>
+      </w:pPr>
+      <w:r>
+        <w:t xml:space="preserve">Prefijos intensivos:</w:t>
+      </w:r>
+      <w:r>
+        <w:t xml:space="preserve"> </w:t>
+      </w:r>
+      <w:r>
+        <w:rPr>
+          <w:iCs/>
+          <w:i/>
+        </w:rPr>
+        <w:t xml:space="preserve">rebién, requetemal, superlejos</w:t>
+      </w:r>
+    </w:p>
+    <w:p>
+      <w:pPr>
+        <w:numPr>
+          <w:ilvl w:val="0"/>
+          <w:numId w:val="1041"/>
+        </w:numPr>
+        <w:pStyle w:val="Compact"/>
+      </w:pPr>
+      <w:r>
+        <w:rPr>
+          <w:bCs/>
+          <w:b/>
+        </w:rPr>
+        <w:t xml:space="preserve">Distribución sintáctica</w:t>
+      </w:r>
+    </w:p>
+    <w:p>
+      <w:pPr>
+        <w:numPr>
+          <w:ilvl w:val="1"/>
+          <w:numId w:val="1044"/>
+        </w:numPr>
+        <w:pStyle w:val="Compact"/>
+      </w:pPr>
+      <w:r>
+        <w:t xml:space="preserve">Puede aparecer en varias posiciones en la oración, según lo que modifica.</w:t>
+      </w:r>
+    </w:p>
+    <w:p>
+      <w:pPr>
+        <w:numPr>
+          <w:ilvl w:val="2"/>
+          <w:numId w:val="1045"/>
+        </w:numPr>
+        <w:pStyle w:val="Compact"/>
+      </w:pPr>
+      <w:r>
+        <w:t xml:space="preserve">Modificando verbos:</w:t>
+      </w:r>
+      <w:r>
+        <w:t xml:space="preserve"> </w:t>
+      </w:r>
+      <w:r>
+        <w:rPr>
+          <w:iCs/>
+          <w:i/>
+        </w:rPr>
+        <w:t xml:space="preserve">Pasear por la calle tranquilamente</w:t>
+      </w:r>
+    </w:p>
+    <w:p>
+      <w:pPr>
+        <w:numPr>
+          <w:ilvl w:val="2"/>
+          <w:numId w:val="1045"/>
+        </w:numPr>
+        <w:pStyle w:val="Compact"/>
+      </w:pPr>
+      <w:r>
+        <w:t xml:space="preserve">Modificando adjetivos:</w:t>
+      </w:r>
+      <w:r>
+        <w:t xml:space="preserve"> </w:t>
+      </w:r>
+      <w:r>
+        <w:rPr>
+          <w:iCs/>
+          <w:i/>
+        </w:rPr>
+        <w:t xml:space="preserve">sumamente satisfecho de los resultados</w:t>
+      </w:r>
+    </w:p>
+    <w:p>
+      <w:pPr>
+        <w:numPr>
+          <w:ilvl w:val="2"/>
+          <w:numId w:val="1045"/>
+        </w:numPr>
+        <w:pStyle w:val="Compact"/>
+      </w:pPr>
+      <w:r>
+        <w:t xml:space="preserve">Modificando grupos nominales:</w:t>
+      </w:r>
+      <w:r>
+        <w:t xml:space="preserve"> </w:t>
+      </w:r>
+      <w:r>
+        <w:rPr>
+          <w:iCs/>
+          <w:i/>
+        </w:rPr>
+        <w:t xml:space="preserve">incluso tus hijos</w:t>
+      </w:r>
+    </w:p>
+    <w:p>
+      <w:pPr>
+        <w:numPr>
+          <w:ilvl w:val="2"/>
+          <w:numId w:val="1045"/>
+        </w:numPr>
+        <w:pStyle w:val="Compact"/>
+      </w:pPr>
+      <w:r>
+        <w:t xml:space="preserve">Modificando pronombres:</w:t>
+      </w:r>
+      <w:r>
+        <w:t xml:space="preserve"> </w:t>
+      </w:r>
+      <w:r>
+        <w:rPr>
+          <w:iCs/>
+          <w:i/>
+        </w:rPr>
+        <w:t xml:space="preserve">sólo tú</w:t>
+      </w:r>
+    </w:p>
+    <w:p>
+      <w:pPr>
+        <w:numPr>
+          <w:ilvl w:val="2"/>
+          <w:numId w:val="1045"/>
+        </w:numPr>
+        <w:pStyle w:val="Compact"/>
+      </w:pPr>
+      <w:r>
+        <w:t xml:space="preserve">Modificando grupos preposicionales:</w:t>
+      </w:r>
+      <w:r>
+        <w:t xml:space="preserve"> </w:t>
+      </w:r>
+      <w:r>
+        <w:rPr>
+          <w:iCs/>
+          <w:i/>
+        </w:rPr>
+        <w:t xml:space="preserve">prácticamente sin esfuerzo</w:t>
+      </w:r>
+    </w:p>
+    <w:p>
+      <w:pPr>
+        <w:numPr>
+          <w:ilvl w:val="2"/>
+          <w:numId w:val="1045"/>
+        </w:numPr>
+        <w:pStyle w:val="Compact"/>
+      </w:pPr>
+      <w:r>
+        <w:t xml:space="preserve">Modificando la oración:</w:t>
+      </w:r>
+      <w:r>
+        <w:t xml:space="preserve"> </w:t>
+      </w:r>
+      <w:r>
+        <w:rPr>
+          <w:iCs/>
+          <w:i/>
+        </w:rPr>
+        <w:t xml:space="preserve">Probablemente son ya las cuatro</w:t>
+      </w:r>
+    </w:p>
+    <w:p>
+      <w:pPr>
+        <w:numPr>
+          <w:ilvl w:val="1"/>
+          <w:numId w:val="1044"/>
+        </w:numPr>
+        <w:pStyle w:val="Compact"/>
+      </w:pPr>
+      <w:r>
+        <w:t xml:space="preserve">Puede ser modificado por otros adverbios (de grado o intensificadores) como</w:t>
+      </w:r>
+      <w:r>
+        <w:t xml:space="preserve"> </w:t>
+      </w:r>
+      <w:r>
+        <w:rPr>
+          <w:iCs/>
+          <w:i/>
+        </w:rPr>
+        <w:t xml:space="preserve">muy, bastante, demasiado, tan (muy lentamente, bastante sutilmente, demasiado frecuentemente, tan obviamente)</w:t>
+      </w:r>
+    </w:p>
+    <w:p>
+      <w:pPr>
+        <w:numPr>
+          <w:ilvl w:val="1"/>
+          <w:numId w:val="1044"/>
+        </w:numPr>
+        <w:pStyle w:val="Compact"/>
+      </w:pPr>
+      <w:r>
+        <w:t xml:space="preserve">No permiten complemento</w:t>
+      </w:r>
+    </w:p>
+    <w:bookmarkEnd w:id="26"/>
+    <w:bookmarkStart w:id="27" w:name="las-preposiciones"/>
+    <w:p>
+      <w:pPr>
+        <w:pStyle w:val="Heading2"/>
+      </w:pPr>
+      <w:r>
+        <w:t xml:space="preserve">Las preposiciones</w:t>
+      </w:r>
+    </w:p>
+    <w:p>
+      <w:pPr>
+        <w:numPr>
+          <w:ilvl w:val="0"/>
+          <w:numId w:val="1046"/>
+        </w:numPr>
+        <w:pStyle w:val="Compact"/>
+      </w:pPr>
+      <w:r>
+        <w:rPr>
+          <w:bCs/>
+          <w:b/>
+        </w:rPr>
+        <w:t xml:space="preserve">Distribución morfológico</w:t>
+      </w:r>
+      <w:r>
+        <w:t xml:space="preserve">: son invariables:</w:t>
+      </w:r>
+      <w:r>
+        <w:t xml:space="preserve"> </w:t>
+      </w:r>
+      <w:r>
+        <w:rPr>
+          <w:iCs/>
+          <w:i/>
+        </w:rPr>
+        <w:t xml:space="preserve">a, ante, bajo, cabe, con, contra, de, desde, durante, en, entre, hacia, hasta, mediante, para, por, según, sin, so, sobre, tras, versus, vía.</w:t>
+      </w:r>
+    </w:p>
+    <w:p>
+      <w:pPr>
+        <w:numPr>
+          <w:ilvl w:val="0"/>
+          <w:numId w:val="1046"/>
+        </w:numPr>
+        <w:pStyle w:val="Compact"/>
+      </w:pPr>
+      <w:r>
+        <w:rPr>
+          <w:bCs/>
+          <w:b/>
+        </w:rPr>
+        <w:t xml:space="preserve">Distribución sintáctica</w:t>
+      </w:r>
+      <w:r>
+        <w:t xml:space="preserve">:</w:t>
+      </w:r>
+    </w:p>
+    <w:p>
+      <w:pPr>
+        <w:numPr>
+          <w:ilvl w:val="1"/>
+          <w:numId w:val="1047"/>
+        </w:numPr>
+        <w:pStyle w:val="Compact"/>
+      </w:pPr>
+      <w:r>
+        <w:t xml:space="preserve">Siempre tienen complemento (o término)</w:t>
+      </w:r>
+    </w:p>
+    <w:p>
+      <w:pPr>
+        <w:numPr>
+          <w:ilvl w:val="2"/>
+          <w:numId w:val="1048"/>
+        </w:numPr>
+        <w:pStyle w:val="Compact"/>
+      </w:pPr>
+      <w:r>
+        <w:t xml:space="preserve">nominal: por *(</w:t>
+      </w:r>
+      <w:r>
+        <w:rPr>
+          <w:iCs/>
+          <w:i/>
+        </w:rPr>
+        <w:t xml:space="preserve">su amigo</w:t>
+      </w:r>
+      <w:r>
+        <w:t xml:space="preserve">), con *(</w:t>
+      </w:r>
+      <w:r>
+        <w:rPr>
+          <w:iCs/>
+          <w:i/>
+        </w:rPr>
+        <w:t xml:space="preserve">aquella chica</w:t>
+      </w:r>
+      <w:r>
+        <w:t xml:space="preserve">) etc.</w:t>
+      </w:r>
+    </w:p>
+    <w:p>
+      <w:pPr>
+        <w:numPr>
+          <w:ilvl w:val="2"/>
+          <w:numId w:val="1048"/>
+        </w:numPr>
+        <w:pStyle w:val="Compact"/>
+      </w:pPr>
+      <w:r>
+        <w:t xml:space="preserve">cuando es pronombre personal, el pronombre tiene caso terminal (o dativo):</w:t>
+      </w:r>
+      <w:r>
+        <w:t xml:space="preserve"> </w:t>
+      </w:r>
+      <w:r>
+        <w:rPr>
+          <w:iCs/>
+          <w:i/>
+        </w:rPr>
+        <w:t xml:space="preserve">para mí, por ti</w:t>
+      </w:r>
+      <w:r>
+        <w:t xml:space="preserve"> </w:t>
+      </w:r>
+      <w:r>
+        <w:t xml:space="preserve">etc.</w:t>
+      </w:r>
+    </w:p>
+    <w:p>
+      <w:pPr>
+        <w:numPr>
+          <w:ilvl w:val="2"/>
+          <w:numId w:val="1048"/>
+        </w:numPr>
+        <w:pStyle w:val="Compact"/>
+      </w:pPr>
+      <w:r>
+        <w:t xml:space="preserve">adjetival:</w:t>
+      </w:r>
+      <w:r>
+        <w:t xml:space="preserve"> </w:t>
+      </w:r>
+      <w:r>
+        <w:rPr>
+          <w:iCs/>
+          <w:i/>
+        </w:rPr>
+        <w:t xml:space="preserve">desde muy pequeña, pasar por excesivamente tonto</w:t>
+      </w:r>
+      <w:r>
+        <w:t xml:space="preserve"> </w:t>
+      </w:r>
+      <w:r>
+        <w:t xml:space="preserve">etc.</w:t>
+      </w:r>
+    </w:p>
+    <w:p>
+      <w:pPr>
+        <w:numPr>
+          <w:ilvl w:val="2"/>
+          <w:numId w:val="1048"/>
+        </w:numPr>
+        <w:pStyle w:val="Compact"/>
+      </w:pPr>
+      <w:r>
+        <w:t xml:space="preserve">subordinadas sustantivadas:</w:t>
+      </w:r>
+      <w:r>
+        <w:t xml:space="preserve"> </w:t>
+      </w:r>
+      <w:r>
+        <w:rPr>
+          <w:iCs/>
+          <w:i/>
+        </w:rPr>
+        <w:t xml:space="preserve">la noticia de que se había producido un explosión, la razón de cambiar de trabajo</w:t>
+      </w:r>
+    </w:p>
+    <w:bookmarkEnd w:id="27"/>
+    <w:bookmarkEnd w:id="28"/>
+    <w:bookmarkStart w:id="30" w:name="X20df7efea4155acdc9ceabcaacecd67ee0ab1d0"/>
+    <w:p>
+      <w:pPr>
+        <w:pStyle w:val="Heading1"/>
+      </w:pPr>
+      <w:r>
+        <w:t xml:space="preserve">Elementos léxicos vs. elementos funcionales (o gramaticales)</w:t>
+      </w:r>
+    </w:p>
+    <w:p>
+      <w:pPr>
+        <w:numPr>
+          <w:ilvl w:val="0"/>
+          <w:numId w:val="1049"/>
+        </w:numPr>
+      </w:pPr>
+      <w:r>
+        <w:rPr>
+          <w:bCs/>
+          <w:b/>
+        </w:rPr>
+        <w:t xml:space="preserve">Léxicas</w:t>
+      </w:r>
+      <w:r>
+        <w:t xml:space="preserve">: (por regla general, son clases abiertas – se admiten miembros nuevos) Expresan significado sustancial de las cosas; se remiten a realidades externas al sistema gramatical.</w:t>
+      </w:r>
+    </w:p>
+    <w:p>
+      <w:pPr>
+        <w:numPr>
+          <w:ilvl w:val="0"/>
+          <w:numId w:val="1049"/>
+        </w:numPr>
+      </w:pPr>
+      <w:r>
+        <w:rPr>
+          <w:bCs/>
+          <w:b/>
+        </w:rPr>
+        <w:t xml:space="preserve">Funcionales(/gramaticales)</w:t>
+      </w:r>
+      <w:r>
+        <w:t xml:space="preserve">: (por regla general, son las clases cerradas – no permiten miembros nuevos). Expresa la información gramatical de la oración. El pegamento que mantiene la oración intacta.</w:t>
+      </w:r>
+    </w:p>
+    <w:p>
+      <w:pPr>
+        <w:numPr>
+          <w:ilvl w:val="0"/>
+          <w:numId w:val="1050"/>
+        </w:numPr>
+        <w:pStyle w:val="Compact"/>
+      </w:pPr>
+      <w:r>
+        <w:t xml:space="preserve">#Las ideas incoloras verdosas duermen furiosamente.</w:t>
+      </w:r>
+      <w:r>
+        <w:t xml:space="preserve"> </w:t>
+      </w:r>
+      <w:r>
+        <w:t xml:space="preserve">(</w:t>
+      </w:r>
+      <w:r>
+        <w:t xml:space="preserve">“</w:t>
+      </w:r>
+      <w:r>
+        <w:t xml:space="preserve">Colorless green ideas sleep furiously</w:t>
+      </w:r>
+      <w:r>
+        <w:t xml:space="preserve">”</w:t>
+      </w:r>
+      <w:r>
+        <w:t xml:space="preserve"> </w:t>
+      </w:r>
+      <w:r>
+        <w:t xml:space="preserve">Chomsky (1959))</w:t>
+      </w:r>
+    </w:p>
+    <w:p>
+      <w:pPr>
+        <w:numPr>
+          <w:ilvl w:val="1"/>
+          <w:numId w:val="1051"/>
+        </w:numPr>
+        <w:pStyle w:val="Compact"/>
+      </w:pPr>
+      <w:r>
+        <w:t xml:space="preserve">Podemos determinar las categorías de las palabras en gran parte por la información funcional/gramatical de la oración que se reconoce por la morfología flexiva y la distribución sintáctica.</w:t>
+      </w:r>
+    </w:p>
+    <w:p>
+      <w:pPr>
+        <w:numPr>
+          <w:ilvl w:val="1"/>
+          <w:numId w:val="1051"/>
+        </w:numPr>
+        <w:pStyle w:val="Compact"/>
+      </w:pPr>
+      <w:r>
+        <w:t xml:space="preserve">Pero al no conocer un sustantivo, un adjetivo, o un verbo en particular, no se sabe el significado léxico, puesto que no depende del sistema gramatical, sino de que conocimientos externos a ello.</w:t>
+      </w:r>
+    </w:p>
+    <w:p>
+      <w:pPr>
+        <w:numPr>
+          <w:ilvl w:val="0"/>
+          <w:numId w:val="1052"/>
+        </w:numPr>
+        <w:pStyle w:val="Compact"/>
+      </w:pPr>
+      <w:r>
+        <w:t xml:space="preserve">Prestaciones de palabras entre lenguas</w:t>
+      </w:r>
+      <w:r>
+        <w:t xml:space="preserve"> </w:t>
+      </w:r>
+      <w:r>
+        <w:rPr>
+          <w:bCs/>
+          <w:b/>
+        </w:rPr>
+        <w:t xml:space="preserve">No</w:t>
+      </w:r>
+      <w:r>
+        <w:t xml:space="preserve"> </w:t>
+      </w:r>
+      <w:r>
+        <w:t xml:space="preserve">se prestan las palabras</w:t>
+      </w:r>
+      <w:r>
+        <w:t xml:space="preserve"> </w:t>
+      </w:r>
+      <w:r>
+        <w:rPr>
+          <w:iCs/>
+          <w:i/>
+          <w:bCs/>
+          <w:b/>
+        </w:rPr>
+        <w:t xml:space="preserve">funcionales</w:t>
+      </w:r>
+      <w:r>
+        <w:t xml:space="preserve"> </w:t>
+      </w:r>
+      <w:r>
+        <w:t xml:space="preserve">- ¿son universales?</w:t>
+      </w:r>
+      <w:r>
+        <w:t xml:space="preserve"> </w:t>
+      </w:r>
+      <w:r>
+        <w:rPr>
+          <w:bCs/>
+          <w:b/>
+        </w:rPr>
+        <w:t xml:space="preserve">Sí</w:t>
+      </w:r>
+      <w:r>
+        <w:t xml:space="preserve"> </w:t>
+      </w:r>
+      <w:r>
+        <w:t xml:space="preserve">se prestan las palabras</w:t>
+      </w:r>
+      <w:r>
+        <w:t xml:space="preserve"> </w:t>
+      </w:r>
+      <w:r>
+        <w:rPr>
+          <w:iCs/>
+          <w:i/>
+          <w:bCs/>
+          <w:b/>
+        </w:rPr>
+        <w:t xml:space="preserve">léxicas</w:t>
+      </w:r>
+    </w:p>
+    <w:bookmarkStart w:id="29" w:name="algunas-clases-funcionales"/>
+    <w:p>
+      <w:pPr>
+        <w:pStyle w:val="Heading2"/>
+      </w:pPr>
+      <w:r>
+        <w:t xml:space="preserve">Algunas clases funcionales:</w:t>
+      </w:r>
+    </w:p>
+    <w:p>
+      <w:pPr>
+        <w:numPr>
+          <w:ilvl w:val="0"/>
+          <w:numId w:val="1053"/>
+        </w:numPr>
+        <w:pStyle w:val="Compact"/>
+      </w:pPr>
+      <w:r>
+        <w:rPr>
+          <w:bCs/>
+          <w:b/>
+        </w:rPr>
+        <w:t xml:space="preserve">Las preposiciones (P)</w:t>
+      </w:r>
+      <w:r>
+        <w:t xml:space="preserve">:</w:t>
+      </w:r>
+      <w:r>
+        <w:t xml:space="preserve"> </w:t>
+      </w:r>
+      <w:r>
+        <w:rPr>
+          <w:iCs/>
+          <w:i/>
+        </w:rPr>
+        <w:t xml:space="preserve">a, ante, bajo, cabe, con, contra, de, desde, durante, en, entre, hacia, hasta, mediante, para, por, según, sin, so, sobre, tras, versus, vía.</w:t>
+      </w:r>
+      <w:r>
+        <w:rPr>
+          <w:iCs/>
+          <w:i/>
+        </w:rPr>
+        <w:t xml:space="preserve"> </w:t>
+      </w:r>
+    </w:p>
+    <w:p>
+      <w:pPr>
+        <w:numPr>
+          <w:ilvl w:val="0"/>
+          <w:numId w:val="1053"/>
+        </w:numPr>
+        <w:pStyle w:val="Compact"/>
+      </w:pPr>
+      <w:r>
+        <w:rPr>
+          <w:bCs/>
+          <w:b/>
+        </w:rPr>
+        <w:t xml:space="preserve">Los determinantes (D)</w:t>
+      </w:r>
+    </w:p>
+    <w:p>
+      <w:pPr>
+        <w:numPr>
+          <w:ilvl w:val="1"/>
+          <w:numId w:val="1054"/>
+        </w:numPr>
+        <w:pStyle w:val="Compact"/>
+      </w:pPr>
+      <w:r>
+        <w:rPr>
+          <w:bCs/>
+          <w:b/>
+        </w:rPr>
+        <w:t xml:space="preserve">Artículos</w:t>
+      </w:r>
+      <w:r>
+        <w:t xml:space="preserve">: el, los, la(s), un(os), un(as)</w:t>
+      </w:r>
+    </w:p>
+    <w:p>
+      <w:pPr>
+        <w:numPr>
+          <w:ilvl w:val="1"/>
+          <w:numId w:val="1054"/>
+        </w:numPr>
+        <w:pStyle w:val="Compact"/>
+      </w:pPr>
+      <w:r>
+        <w:rPr>
+          <w:bCs/>
+          <w:b/>
+        </w:rPr>
+        <w:t xml:space="preserve">Demostrativos (artículos deícticos)</w:t>
+      </w:r>
+      <w:r>
+        <w:t xml:space="preserve">: esto(s), esta(s), esa(s), eso(s), aquel, aquella(s), aquellos</w:t>
+      </w:r>
+    </w:p>
+    <w:p>
+      <w:pPr>
+        <w:numPr>
+          <w:ilvl w:val="1"/>
+          <w:numId w:val="1054"/>
+        </w:numPr>
+        <w:pStyle w:val="Compact"/>
+      </w:pPr>
+      <w:r>
+        <w:rPr>
+          <w:bCs/>
+          <w:b/>
+        </w:rPr>
+        <w:t xml:space="preserve">Cuantificadores</w:t>
+      </w:r>
+      <w:r>
+        <w:t xml:space="preserve">: Cada, algún, mucho, poco, todo, ambos etc.</w:t>
+      </w:r>
+    </w:p>
+    <w:p>
+      <w:pPr>
+        <w:numPr>
+          <w:ilvl w:val="1"/>
+          <w:numId w:val="1054"/>
+        </w:numPr>
+        <w:pStyle w:val="Compact"/>
+      </w:pPr>
+      <w:r>
+        <w:rPr>
+          <w:bCs/>
+          <w:b/>
+        </w:rPr>
+        <w:t xml:space="preserve">Numerales ordinales</w:t>
+      </w:r>
+      <w:r>
+        <w:t xml:space="preserve">: primer, segundo, tercer, cuarto etc.</w:t>
+      </w:r>
+      <w:r>
+        <w:br/>
+      </w:r>
+    </w:p>
+    <w:p>
+      <w:pPr>
+        <w:numPr>
+          <w:ilvl w:val="1"/>
+          <w:numId w:val="1054"/>
+        </w:numPr>
+        <w:pStyle w:val="Compact"/>
+      </w:pPr>
+      <w:r>
+        <w:rPr>
+          <w:bCs/>
+          <w:b/>
+        </w:rPr>
+        <w:t xml:space="preserve">Pronombres posesivos</w:t>
+      </w:r>
+      <w:r>
+        <w:t xml:space="preserve">: mi, tu, su, nuestro, vuestro</w:t>
+      </w:r>
+    </w:p>
+    <w:p>
+      <w:pPr>
+        <w:numPr>
+          <w:ilvl w:val="1"/>
+          <w:numId w:val="1054"/>
+        </w:numPr>
+        <w:pStyle w:val="Compact"/>
+      </w:pPr>
+      <w:r>
+        <w:rPr>
+          <w:bCs/>
+          <w:b/>
+        </w:rPr>
+        <w:t xml:space="preserve">Algunas palabras Qu</w:t>
+      </w:r>
+      <w:r>
+        <w:t xml:space="preserve">: Cuál (cuál libro), qué (qué persona).</w:t>
+      </w:r>
+    </w:p>
+    <w:p>
+      <w:pPr>
+        <w:numPr>
+          <w:ilvl w:val="0"/>
+          <w:numId w:val="1053"/>
+        </w:numPr>
+        <w:pStyle w:val="Compact"/>
+      </w:pPr>
+      <w:r>
+        <w:rPr>
+          <w:bCs/>
+          <w:b/>
+        </w:rPr>
+        <w:t xml:space="preserve">Las conjunciones (Conj)</w:t>
+      </w:r>
+      <w:r>
+        <w:t xml:space="preserve">: y, o, ni…ni</w:t>
+      </w:r>
+    </w:p>
+    <w:p>
+      <w:pPr>
+        <w:numPr>
+          <w:ilvl w:val="0"/>
+          <w:numId w:val="1053"/>
+        </w:numPr>
+        <w:pStyle w:val="Compact"/>
+      </w:pPr>
+      <w:r>
+        <w:rPr>
+          <w:bCs/>
+          <w:b/>
+        </w:rPr>
+        <w:t xml:space="preserve">Los complementantes (C) (una clase de conjunción)</w:t>
+      </w:r>
+      <w:r>
+        <w:t xml:space="preserve">: que, si</w:t>
+      </w:r>
+    </w:p>
+    <w:p>
+      <w:pPr>
+        <w:numPr>
+          <w:ilvl w:val="0"/>
+          <w:numId w:val="1053"/>
+        </w:numPr>
+        <w:pStyle w:val="Compact"/>
+      </w:pPr>
+      <w:r>
+        <w:rPr>
+          <w:bCs/>
+          <w:b/>
+        </w:rPr>
+        <w:t xml:space="preserve">Los auxiliares</w:t>
+      </w:r>
+      <w:r>
+        <w:t xml:space="preserve">: haber (he/había venido); estar (está subiendo); ser (fue vendido)</w:t>
+      </w:r>
+    </w:p>
+    <w:p>
+      <w:pPr>
+        <w:numPr>
+          <w:ilvl w:val="0"/>
+          <w:numId w:val="1053"/>
+        </w:numPr>
+        <w:pStyle w:val="Compact"/>
+      </w:pPr>
+      <w:r>
+        <w:rPr>
+          <w:bCs/>
+          <w:b/>
+        </w:rPr>
+        <w:t xml:space="preserve">Los modales</w:t>
+      </w:r>
+      <w:r>
+        <w:t xml:space="preserve">: poder, deber (de), haber de, tener que</w:t>
+      </w:r>
+    </w:p>
+    <w:p>
+      <w:pPr>
+        <w:numPr>
+          <w:ilvl w:val="0"/>
+          <w:numId w:val="1053"/>
+        </w:numPr>
+        <w:pStyle w:val="Compact"/>
+      </w:pPr>
+      <w:r>
+        <w:rPr>
+          <w:bCs/>
+          <w:b/>
+        </w:rPr>
+        <w:t xml:space="preserve">La negación (Neg)</w:t>
+      </w:r>
+      <w:r>
+        <w:t xml:space="preserve">: no</w:t>
+      </w:r>
+    </w:p>
+    <w:bookmarkEnd w:id="29"/>
+    <w:bookmarkEnd w:id="30"/>
     <w:sectPr/>
   </w:body>
 </w:document>
@@ -2951,6 +4546,176 @@
       <w:start w:val="2"/>
       <w:numFmt w:val="decimal"/>
       <w:lvlText w:val="%9."/>
+      <w:lvlJc w:val="left"/>
+      <w:pPr>
+        <w:ind w:left="6480" w:hanging="480"/>
+      </w:pPr>
+    </w:lvl>
+  </w:abstractNum>
+  <w:abstractNum w:abstractNumId="99438">
+    <w:nsid w:val="A99438"/>
+    <w:multiLevelType w:val="multilevel"/>
+    <w:lvl w:ilvl="0">
+      <w:start w:val="8"/>
+      <w:numFmt w:val="decimal"/>
+      <w:lvlText w:val="(%1)"/>
+      <w:lvlJc w:val="left"/>
+      <w:pPr>
+        <w:ind w:left="720" w:hanging="480"/>
+      </w:pPr>
+    </w:lvl>
+    <w:lvl w:ilvl="1">
+      <w:start w:val="8"/>
+      <w:numFmt w:val="decimal"/>
+      <w:lvlText w:val="(%2)"/>
+      <w:lvlJc w:val="left"/>
+      <w:pPr>
+        <w:ind w:left="1440" w:hanging="480"/>
+      </w:pPr>
+    </w:lvl>
+    <w:lvl w:ilvl="2">
+      <w:start w:val="8"/>
+      <w:numFmt w:val="decimal"/>
+      <w:lvlText w:val="(%3)"/>
+      <w:lvlJc w:val="left"/>
+      <w:pPr>
+        <w:ind w:left="2160" w:hanging="480"/>
+      </w:pPr>
+    </w:lvl>
+    <w:lvl w:ilvl="3">
+      <w:start w:val="8"/>
+      <w:numFmt w:val="decimal"/>
+      <w:lvlText w:val="(%4)"/>
+      <w:lvlJc w:val="left"/>
+      <w:pPr>
+        <w:ind w:left="2880" w:hanging="480"/>
+      </w:pPr>
+    </w:lvl>
+    <w:lvl w:ilvl="4">
+      <w:start w:val="8"/>
+      <w:numFmt w:val="decimal"/>
+      <w:lvlText w:val="(%5)"/>
+      <w:lvlJc w:val="left"/>
+      <w:pPr>
+        <w:ind w:left="3600" w:hanging="480"/>
+      </w:pPr>
+    </w:lvl>
+    <w:lvl w:ilvl="5">
+      <w:start w:val="8"/>
+      <w:numFmt w:val="decimal"/>
+      <w:lvlText w:val="(%6)"/>
+      <w:lvlJc w:val="left"/>
+      <w:pPr>
+        <w:ind w:left="4320" w:hanging="480"/>
+      </w:pPr>
+    </w:lvl>
+    <w:lvl w:ilvl="6">
+      <w:start w:val="8"/>
+      <w:numFmt w:val="decimal"/>
+      <w:lvlText w:val="(%7)"/>
+      <w:lvlJc w:val="left"/>
+      <w:pPr>
+        <w:ind w:left="5040" w:hanging="480"/>
+      </w:pPr>
+    </w:lvl>
+    <w:lvl w:ilvl="7">
+      <w:start w:val="8"/>
+      <w:numFmt w:val="decimal"/>
+      <w:lvlText w:val="(%8)"/>
+      <w:lvlJc w:val="left"/>
+      <w:pPr>
+        <w:ind w:left="5760" w:hanging="480"/>
+      </w:pPr>
+    </w:lvl>
+    <w:lvl w:ilvl="8">
+      <w:start w:val="8"/>
+      <w:numFmt w:val="decimal"/>
+      <w:lvlText w:val="(%9)"/>
+      <w:lvlJc w:val="left"/>
+      <w:pPr>
+        <w:ind w:left="6480" w:hanging="480"/>
+      </w:pPr>
+    </w:lvl>
+  </w:abstractNum>
+  <w:abstractNum w:abstractNumId="99731">
+    <w:nsid w:val="A99731"/>
+    <w:multiLevelType w:val="multilevel"/>
+    <w:lvl w:ilvl="0">
+      <w:start w:val="1"/>
+      <w:numFmt w:val="lowerLetter"/>
+      <w:lvlText w:val="(%1)"/>
+      <w:lvlJc w:val="left"/>
+      <w:pPr>
+        <w:ind w:left="720" w:hanging="480"/>
+      </w:pPr>
+    </w:lvl>
+    <w:lvl w:ilvl="1">
+      <w:start w:val="1"/>
+      <w:numFmt w:val="lowerLetter"/>
+      <w:lvlText w:val="(%2)"/>
+      <w:lvlJc w:val="left"/>
+      <w:pPr>
+        <w:ind w:left="1440" w:hanging="480"/>
+      </w:pPr>
+    </w:lvl>
+    <w:lvl w:ilvl="2">
+      <w:start w:val="1"/>
+      <w:numFmt w:val="lowerLetter"/>
+      <w:lvlText w:val="(%3)"/>
+      <w:lvlJc w:val="left"/>
+      <w:pPr>
+        <w:ind w:left="2160" w:hanging="480"/>
+      </w:pPr>
+    </w:lvl>
+    <w:lvl w:ilvl="3">
+      <w:start w:val="1"/>
+      <w:numFmt w:val="lowerLetter"/>
+      <w:lvlText w:val="(%4)"/>
+      <w:lvlJc w:val="left"/>
+      <w:pPr>
+        <w:ind w:left="2880" w:hanging="480"/>
+      </w:pPr>
+    </w:lvl>
+    <w:lvl w:ilvl="4">
+      <w:start w:val="1"/>
+      <w:numFmt w:val="lowerLetter"/>
+      <w:lvlText w:val="(%5)"/>
+      <w:lvlJc w:val="left"/>
+      <w:pPr>
+        <w:ind w:left="3600" w:hanging="480"/>
+      </w:pPr>
+    </w:lvl>
+    <w:lvl w:ilvl="5">
+      <w:start w:val="1"/>
+      <w:numFmt w:val="lowerLetter"/>
+      <w:lvlText w:val="(%6)"/>
+      <w:lvlJc w:val="left"/>
+      <w:pPr>
+        <w:ind w:left="4320" w:hanging="480"/>
+      </w:pPr>
+    </w:lvl>
+    <w:lvl w:ilvl="6">
+      <w:start w:val="1"/>
+      <w:numFmt w:val="lowerLetter"/>
+      <w:lvlText w:val="(%7)"/>
+      <w:lvlJc w:val="left"/>
+      <w:pPr>
+        <w:ind w:left="5040" w:hanging="480"/>
+      </w:pPr>
+    </w:lvl>
+    <w:lvl w:ilvl="7">
+      <w:start w:val="1"/>
+      <w:numFmt w:val="lowerLetter"/>
+      <w:lvlText w:val="(%8)"/>
+      <w:lvlJc w:val="left"/>
+      <w:pPr>
+        <w:ind w:left="5760" w:hanging="480"/>
+      </w:pPr>
+    </w:lvl>
+    <w:lvl w:ilvl="8">
+      <w:start w:val="1"/>
+      <w:numFmt w:val="lowerLetter"/>
+      <w:lvlText w:val="(%9)"/>
       <w:lvlJc w:val="left"/>
       <w:pPr>
         <w:ind w:left="6480" w:hanging="480"/>
@@ -3400,6 +5165,132 @@
   </w:num>
   <w:num w:numId="1030">
     <w:abstractNumId w:val="991"/>
+  </w:num>
+  <w:num w:numId="1031">
+    <w:abstractNumId w:val="991"/>
+  </w:num>
+  <w:num w:numId="1032">
+    <w:abstractNumId w:val="991"/>
+  </w:num>
+  <w:num w:numId="1033">
+    <w:abstractNumId w:val="991"/>
+  </w:num>
+  <w:num w:numId="1034">
+    <w:abstractNumId w:val="991"/>
+  </w:num>
+  <w:num w:numId="1035">
+    <w:abstractNumId w:val="991"/>
+  </w:num>
+  <w:num w:numId="1036">
+    <w:abstractNumId w:val="991"/>
+  </w:num>
+  <w:num w:numId="1037">
+    <w:abstractNumId w:val="991"/>
+  </w:num>
+  <w:num w:numId="1038">
+    <w:abstractNumId w:val="991"/>
+  </w:num>
+  <w:num w:numId="1039">
+    <w:abstractNumId w:val="991"/>
+  </w:num>
+  <w:num w:numId="1040">
+    <w:abstractNumId w:val="991"/>
+  </w:num>
+  <w:num w:numId="1041">
+    <w:abstractNumId w:val="991"/>
+  </w:num>
+  <w:num w:numId="1042">
+    <w:abstractNumId w:val="991"/>
+  </w:num>
+  <w:num w:numId="1043">
+    <w:abstractNumId w:val="991"/>
+  </w:num>
+  <w:num w:numId="1044">
+    <w:abstractNumId w:val="991"/>
+  </w:num>
+  <w:num w:numId="1045">
+    <w:abstractNumId w:val="991"/>
+  </w:num>
+  <w:num w:numId="1046">
+    <w:abstractNumId w:val="991"/>
+  </w:num>
+  <w:num w:numId="1047">
+    <w:abstractNumId w:val="991"/>
+  </w:num>
+  <w:num w:numId="1048">
+    <w:abstractNumId w:val="991"/>
+  </w:num>
+  <w:num w:numId="1049">
+    <w:abstractNumId w:val="991"/>
+  </w:num>
+  <w:num w:numId="1050">
+    <w:abstractNumId w:val="99438"/>
+    <w:lvlOverride w:ilvl="0">
+      <w:startOverride w:val="8"/>
+    </w:lvlOverride>
+    <w:lvlOverride w:ilvl="1">
+      <w:startOverride w:val="8"/>
+    </w:lvlOverride>
+    <w:lvlOverride w:ilvl="2">
+      <w:startOverride w:val="8"/>
+    </w:lvlOverride>
+    <w:lvlOverride w:ilvl="3">
+      <w:startOverride w:val="8"/>
+    </w:lvlOverride>
+    <w:lvlOverride w:ilvl="4">
+      <w:startOverride w:val="8"/>
+    </w:lvlOverride>
+    <w:lvlOverride w:ilvl="5">
+      <w:startOverride w:val="8"/>
+    </w:lvlOverride>
+    <w:lvlOverride w:ilvl="6">
+      <w:startOverride w:val="8"/>
+    </w:lvlOverride>
+    <w:lvlOverride w:ilvl="7">
+      <w:startOverride w:val="8"/>
+    </w:lvlOverride>
+    <w:lvlOverride w:ilvl="8">
+      <w:startOverride w:val="8"/>
+    </w:lvlOverride>
+  </w:num>
+  <w:num w:numId="1051">
+    <w:abstractNumId w:val="991"/>
+  </w:num>
+  <w:num w:numId="1052">
+    <w:abstractNumId w:val="991"/>
+  </w:num>
+  <w:num w:numId="1053">
+    <w:abstractNumId w:val="991"/>
+  </w:num>
+  <w:num w:numId="1054">
+    <w:abstractNumId w:val="99731"/>
+    <w:lvlOverride w:ilvl="0">
+      <w:startOverride w:val="1"/>
+    </w:lvlOverride>
+    <w:lvlOverride w:ilvl="1">
+      <w:startOverride w:val="1"/>
+    </w:lvlOverride>
+    <w:lvlOverride w:ilvl="2">
+      <w:startOverride w:val="1"/>
+    </w:lvlOverride>
+    <w:lvlOverride w:ilvl="3">
+      <w:startOverride w:val="1"/>
+    </w:lvlOverride>
+    <w:lvlOverride w:ilvl="4">
+      <w:startOverride w:val="1"/>
+    </w:lvlOverride>
+    <w:lvlOverride w:ilvl="5">
+      <w:startOverride w:val="1"/>
+    </w:lvlOverride>
+    <w:lvlOverride w:ilvl="6">
+      <w:startOverride w:val="1"/>
+    </w:lvlOverride>
+    <w:lvlOverride w:ilvl="7">
+      <w:startOverride w:val="1"/>
+    </w:lvlOverride>
+    <w:lvlOverride w:ilvl="8">
+      <w:startOverride w:val="1"/>
+    </w:lvlOverride>
   </w:num>
 </w:numbering>
 </file>

</xml_diff>